<commit_message>
VDJ Analysis Manual - v2
VDJ Analysis Manual - v2
</commit_message>
<xml_diff>
--- a/VDJ_Analysis/VDJ_Analysis_Manual.docx
+++ b/VDJ_Analysis/VDJ_Analysis_Manual.docx
@@ -369,6 +369,7 @@
         </w:rPr>
         <w:t>Open the RMD file in the “</w:t>
       </w:r>
+      <w:proofErr w:type="spellStart"/>
       <w:r>
         <w:rPr>
           <w:sz w:val="24"/>
@@ -390,12 +391,29 @@
         </w:rPr>
         <w:t>files</w:t>
       </w:r>
-      <w:r>
-        <w:rPr>
-          <w:sz w:val="24"/>
-          <w:szCs w:val="24"/>
-        </w:rPr>
-        <w:t>” folder named “running_vdj_single_cell_pipeline”</w:t>
+      <w:proofErr w:type="spellEnd"/>
+      <w:r>
+        <w:rPr>
+          <w:sz w:val="24"/>
+          <w:szCs w:val="24"/>
+        </w:rPr>
+        <w:t>” folder named “</w:t>
+      </w:r>
+      <w:proofErr w:type="spellStart"/>
+      <w:r>
+        <w:rPr>
+          <w:sz w:val="24"/>
+          <w:szCs w:val="24"/>
+        </w:rPr>
+        <w:t>running_vdj_single_cell_pipeline</w:t>
+      </w:r>
+      <w:proofErr w:type="spellEnd"/>
+      <w:r>
+        <w:rPr>
+          <w:sz w:val="24"/>
+          <w:szCs w:val="24"/>
+        </w:rPr>
+        <w:t>”</w:t>
       </w:r>
       <w:r>
         <w:rPr>
@@ -424,6 +442,7 @@
         </w:rPr>
         <w:t>Compile the functions in the environment – “</w:t>
       </w:r>
+      <w:proofErr w:type="spellStart"/>
       <w:r>
         <w:rPr>
           <w:sz w:val="24"/>
@@ -431,6 +450,7 @@
         </w:rPr>
         <w:t>process_cellranger_outputs</w:t>
       </w:r>
+      <w:proofErr w:type="spellEnd"/>
       <w:r>
         <w:rPr>
           <w:sz w:val="24"/>
@@ -438,6 +458,7 @@
         </w:rPr>
         <w:t>”, “</w:t>
       </w:r>
+      <w:proofErr w:type="spellStart"/>
       <w:r>
         <w:rPr>
           <w:sz w:val="24"/>
@@ -445,6 +466,7 @@
         </w:rPr>
         <w:t>process_imgt_output</w:t>
       </w:r>
+      <w:proofErr w:type="spellEnd"/>
       <w:r>
         <w:rPr>
           <w:sz w:val="24"/>
@@ -452,6 +474,7 @@
         </w:rPr>
         <w:t>” and “</w:t>
       </w:r>
+      <w:proofErr w:type="spellStart"/>
       <w:r>
         <w:rPr>
           <w:sz w:val="24"/>
@@ -459,6 +482,7 @@
         </w:rPr>
         <w:t>assign_lineages</w:t>
       </w:r>
+      <w:proofErr w:type="spellEnd"/>
       <w:r>
         <w:rPr>
           <w:sz w:val="24"/>
@@ -486,6 +510,7 @@
         </w:rPr>
         <w:t>Execute the function “</w:t>
       </w:r>
+      <w:proofErr w:type="spellStart"/>
       <w:r>
         <w:rPr>
           <w:sz w:val="24"/>
@@ -493,6 +518,7 @@
         </w:rPr>
         <w:t>process_cellranger_outputs</w:t>
       </w:r>
+      <w:proofErr w:type="spellEnd"/>
       <w:r>
         <w:rPr>
           <w:sz w:val="24"/>
@@ -512,31 +538,98 @@
           <w:sz w:val="24"/>
           <w:szCs w:val="24"/>
         </w:rPr>
-        <w:t xml:space="preserve"> matrix and fasta from cell ranger. Sample log sheet keeps track of sample and sample_index corresponds to the one in the sheet.</w:t>
-      </w:r>
-      <w:r>
-        <w:rPr>
-          <w:sz w:val="24"/>
-          <w:szCs w:val="24"/>
-        </w:rPr>
-        <w:t xml:space="preserve"> The output is filtered annotation csv and high confidence fasta file.</w:t>
-      </w:r>
-      <w:r>
-        <w:rPr>
-          <w:sz w:val="24"/>
-          <w:szCs w:val="24"/>
-        </w:rPr>
-        <w:t xml:space="preserve"> Stored in all_contig_annotations file directory.</w:t>
-      </w:r>
-    </w:p>
-    <w:p>
-      <w:pPr>
-        <w:rPr>
-          <w:sz w:val="24"/>
-          <w:szCs w:val="24"/>
-        </w:rPr>
-      </w:pPr>
-      <w:r>
+        <w:t xml:space="preserve"> matrix and </w:t>
+      </w:r>
+      <w:proofErr w:type="spellStart"/>
+      <w:r>
+        <w:rPr>
+          <w:sz w:val="24"/>
+          <w:szCs w:val="24"/>
+        </w:rPr>
+        <w:t>fasta</w:t>
+      </w:r>
+      <w:proofErr w:type="spellEnd"/>
+      <w:r>
+        <w:rPr>
+          <w:sz w:val="24"/>
+          <w:szCs w:val="24"/>
+        </w:rPr>
+        <w:t xml:space="preserve"> from cell ranger. Sample log sheet keeps track of sample and </w:t>
+      </w:r>
+      <w:proofErr w:type="spellStart"/>
+      <w:r>
+        <w:rPr>
+          <w:sz w:val="24"/>
+          <w:szCs w:val="24"/>
+        </w:rPr>
+        <w:t>sample_index</w:t>
+      </w:r>
+      <w:proofErr w:type="spellEnd"/>
+      <w:r>
+        <w:rPr>
+          <w:sz w:val="24"/>
+          <w:szCs w:val="24"/>
+        </w:rPr>
+        <w:t xml:space="preserve"> corresponds to the one in the sheet.</w:t>
+      </w:r>
+      <w:r>
+        <w:rPr>
+          <w:sz w:val="24"/>
+          <w:szCs w:val="24"/>
+        </w:rPr>
+        <w:t xml:space="preserve"> The output is filtered annotation csv and high confidence </w:t>
+      </w:r>
+      <w:proofErr w:type="spellStart"/>
+      <w:r>
+        <w:rPr>
+          <w:sz w:val="24"/>
+          <w:szCs w:val="24"/>
+        </w:rPr>
+        <w:t>fasta</w:t>
+      </w:r>
+      <w:proofErr w:type="spellEnd"/>
+      <w:r>
+        <w:rPr>
+          <w:sz w:val="24"/>
+          <w:szCs w:val="24"/>
+        </w:rPr>
+        <w:t xml:space="preserve"> file.</w:t>
+      </w:r>
+      <w:r>
+        <w:rPr>
+          <w:sz w:val="24"/>
+          <w:szCs w:val="24"/>
+        </w:rPr>
+        <w:t xml:space="preserve"> Stored in </w:t>
+      </w:r>
+      <w:proofErr w:type="spellStart"/>
+      <w:r>
+        <w:rPr>
+          <w:sz w:val="24"/>
+          <w:szCs w:val="24"/>
+        </w:rPr>
+        <w:t>all_contig_annotations</w:t>
+      </w:r>
+      <w:proofErr w:type="spellEnd"/>
+      <w:r>
+        <w:rPr>
+          <w:sz w:val="24"/>
+          <w:szCs w:val="24"/>
+        </w:rPr>
+        <w:t xml:space="preserve"> file directory.</w:t>
+      </w:r>
+    </w:p>
+    <w:p>
+      <w:pPr>
+        <w:rPr>
+          <w:sz w:val="24"/>
+          <w:szCs w:val="24"/>
+        </w:rPr>
+      </w:pPr>
+      <w:r>
+        <w:rPr>
+          <w:noProof/>
+        </w:rPr>
         <w:drawing>
           <wp:inline distT="0" distB="0" distL="0" distR="0" wp14:anchorId="4C420F75" wp14:editId="3379BDC6">
             <wp:extent cx="5676900" cy="1428750"/>
@@ -685,7 +778,23 @@
           <w:sz w:val="24"/>
           <w:szCs w:val="24"/>
         </w:rPr>
-        <w:t xml:space="preserve"> keeping everything default. Upload the filtered fasta generated in previous step to the portal and press Start.</w:t>
+        <w:t xml:space="preserve"> keeping everything default. Upload the filtered </w:t>
+      </w:r>
+      <w:proofErr w:type="spellStart"/>
+      <w:r>
+        <w:rPr>
+          <w:sz w:val="24"/>
+          <w:szCs w:val="24"/>
+        </w:rPr>
+        <w:t>fasta</w:t>
+      </w:r>
+      <w:proofErr w:type="spellEnd"/>
+      <w:r>
+        <w:rPr>
+          <w:sz w:val="24"/>
+          <w:szCs w:val="24"/>
+        </w:rPr>
+        <w:t xml:space="preserve"> generated in previous step to the portal and press Start.</w:t>
       </w:r>
     </w:p>
     <w:p>
@@ -697,6 +806,9 @@
         </w:rPr>
       </w:pPr>
       <w:r>
+        <w:rPr>
+          <w:noProof/>
+        </w:rPr>
         <w:drawing>
           <wp:inline distT="0" distB="0" distL="0" distR="0" wp14:anchorId="2B0EB669" wp14:editId="56841EE5">
             <wp:extent cx="5731510" cy="2382520"/>
@@ -753,6 +865,7 @@
         </w:rPr>
         <w:t>Download the results after analysis is complete. Extract the folder to a location and extract the “</w:t>
       </w:r>
+      <w:proofErr w:type="spellStart"/>
       <w:r>
         <w:rPr>
           <w:sz w:val="24"/>
@@ -760,6 +873,7 @@
         </w:rPr>
         <w:t>IMGT_HighV-QUEST_individual_files_folder</w:t>
       </w:r>
+      <w:proofErr w:type="spellEnd"/>
       <w:r>
         <w:rPr>
           <w:sz w:val="24"/>
@@ -785,8 +899,25 @@
           <w:sz w:val="24"/>
           <w:szCs w:val="24"/>
         </w:rPr>
-        <w:t>Execute the second function in Rmd file – “</w:t>
-      </w:r>
+        <w:t xml:space="preserve">Execute the second function in </w:t>
+      </w:r>
+      <w:proofErr w:type="spellStart"/>
+      <w:r>
+        <w:rPr>
+          <w:sz w:val="24"/>
+          <w:szCs w:val="24"/>
+        </w:rPr>
+        <w:t>Rmd</w:t>
+      </w:r>
+      <w:proofErr w:type="spellEnd"/>
+      <w:r>
+        <w:rPr>
+          <w:sz w:val="24"/>
+          <w:szCs w:val="24"/>
+        </w:rPr>
+        <w:t xml:space="preserve"> file – “</w:t>
+      </w:r>
+      <w:proofErr w:type="spellStart"/>
       <w:r>
         <w:rPr>
           <w:sz w:val="24"/>
@@ -794,6 +925,7 @@
         </w:rPr>
         <w:t>process_imgt_output</w:t>
       </w:r>
+      <w:proofErr w:type="spellEnd"/>
       <w:r>
         <w:rPr>
           <w:sz w:val="24"/>
@@ -808,6 +940,7 @@
         </w:rPr>
         <w:t>individual result folder from IMGT and filtered contig annotation file from last output. The output is “</w:t>
       </w:r>
+      <w:proofErr w:type="spellStart"/>
       <w:r>
         <w:rPr>
           <w:sz w:val="24"/>
@@ -820,14 +953,31 @@
           <w:sz w:val="24"/>
           <w:szCs w:val="24"/>
         </w:rPr>
-        <w:t>.index_##” csv and “</w:t>
-      </w:r>
-      <w:r>
-        <w:rPr>
-          <w:sz w:val="24"/>
-          <w:szCs w:val="24"/>
-        </w:rPr>
-        <w:t>superrseq_processed_detailed_mutation_data.index_</w:t>
+        <w:t>.index</w:t>
+      </w:r>
+      <w:proofErr w:type="spellEnd"/>
+      <w:r>
+        <w:rPr>
+          <w:sz w:val="24"/>
+          <w:szCs w:val="24"/>
+        </w:rPr>
+        <w:t>_##” csv and “</w:t>
+      </w:r>
+      <w:proofErr w:type="spellStart"/>
+      <w:r>
+        <w:rPr>
+          <w:sz w:val="24"/>
+          <w:szCs w:val="24"/>
+        </w:rPr>
+        <w:t>superrseq_processed_detailed_mutation_data.index</w:t>
+      </w:r>
+      <w:proofErr w:type="spellEnd"/>
+      <w:r>
+        <w:rPr>
+          <w:sz w:val="24"/>
+          <w:szCs w:val="24"/>
+        </w:rPr>
+        <w:t>_</w:t>
       </w:r>
       <w:r>
         <w:rPr>
@@ -855,7 +1005,39 @@
           <w:sz w:val="24"/>
           <w:szCs w:val="24"/>
         </w:rPr>
-        <w:t>respectively. Stored in “supperseq_outs” folder in filtered_annotation file directory.</w:t>
+        <w:t>respectively. Stored in “</w:t>
+      </w:r>
+      <w:proofErr w:type="spellStart"/>
+      <w:r>
+        <w:rPr>
+          <w:sz w:val="24"/>
+          <w:szCs w:val="24"/>
+        </w:rPr>
+        <w:t>supperseq_outs</w:t>
+      </w:r>
+      <w:proofErr w:type="spellEnd"/>
+      <w:r>
+        <w:rPr>
+          <w:sz w:val="24"/>
+          <w:szCs w:val="24"/>
+        </w:rPr>
+        <w:t xml:space="preserve">” folder in </w:t>
+      </w:r>
+      <w:proofErr w:type="spellStart"/>
+      <w:r>
+        <w:rPr>
+          <w:sz w:val="24"/>
+          <w:szCs w:val="24"/>
+        </w:rPr>
+        <w:t>filtered_annotation</w:t>
+      </w:r>
+      <w:proofErr w:type="spellEnd"/>
+      <w:r>
+        <w:rPr>
+          <w:sz w:val="24"/>
+          <w:szCs w:val="24"/>
+        </w:rPr>
+        <w:t xml:space="preserve"> file directory.</w:t>
       </w:r>
     </w:p>
     <w:p>
@@ -867,6 +1049,9 @@
         </w:rPr>
       </w:pPr>
       <w:r>
+        <w:rPr>
+          <w:noProof/>
+        </w:rPr>
         <w:drawing>
           <wp:inline distT="0" distB="0" distL="0" distR="0" wp14:anchorId="228D92CB" wp14:editId="2C453A28">
             <wp:extent cx="5620039" cy="1181161"/>
@@ -921,8 +1106,25 @@
           <w:sz w:val="24"/>
           <w:szCs w:val="24"/>
         </w:rPr>
-        <w:t>Execute the third function in Rmd file – “</w:t>
-      </w:r>
+        <w:t xml:space="preserve">Execute the third function in </w:t>
+      </w:r>
+      <w:proofErr w:type="spellStart"/>
+      <w:r>
+        <w:rPr>
+          <w:sz w:val="24"/>
+          <w:szCs w:val="24"/>
+        </w:rPr>
+        <w:t>Rmd</w:t>
+      </w:r>
+      <w:proofErr w:type="spellEnd"/>
+      <w:r>
+        <w:rPr>
+          <w:sz w:val="24"/>
+          <w:szCs w:val="24"/>
+        </w:rPr>
+        <w:t xml:space="preserve"> file – “</w:t>
+      </w:r>
+      <w:proofErr w:type="spellStart"/>
       <w:r>
         <w:rPr>
           <w:sz w:val="24"/>
@@ -930,12 +1132,29 @@
         </w:rPr>
         <w:t>assign_lineages</w:t>
       </w:r>
-      <w:r>
-        <w:rPr>
-          <w:sz w:val="24"/>
-          <w:szCs w:val="24"/>
-        </w:rPr>
-        <w:t xml:space="preserve">”. Specify the “long_imgt_output” file and homology percentage to calculate bins and consequently lineages. Output is </w:t>
+      <w:proofErr w:type="spellEnd"/>
+      <w:r>
+        <w:rPr>
+          <w:sz w:val="24"/>
+          <w:szCs w:val="24"/>
+        </w:rPr>
+        <w:t>”. Specify the “</w:t>
+      </w:r>
+      <w:proofErr w:type="spellStart"/>
+      <w:r>
+        <w:rPr>
+          <w:sz w:val="24"/>
+          <w:szCs w:val="24"/>
+        </w:rPr>
+        <w:t>long_imgt_output</w:t>
+      </w:r>
+      <w:proofErr w:type="spellEnd"/>
+      <w:r>
+        <w:rPr>
+          <w:sz w:val="24"/>
+          <w:szCs w:val="24"/>
+        </w:rPr>
+        <w:t xml:space="preserve">” file and homology percentage to calculate bins and consequently lineages. Output is </w:t>
       </w:r>
       <w:r>
         <w:rPr>
@@ -963,18 +1182,35 @@
           <w:sz w:val="24"/>
           <w:szCs w:val="24"/>
         </w:rPr>
-        <w:t xml:space="preserve"> stored in the parent directory of “long_imgt_output” file.</w:t>
-      </w:r>
-    </w:p>
-    <w:p>
-      <w:pPr>
-        <w:rPr>
-          <w:sz w:val="24"/>
-          <w:szCs w:val="24"/>
-        </w:rPr>
-      </w:pPr>
-      <w:r>
-        <w:rPr>
+        <w:t xml:space="preserve"> stored in the parent directory of “</w:t>
+      </w:r>
+      <w:proofErr w:type="spellStart"/>
+      <w:r>
+        <w:rPr>
+          <w:sz w:val="24"/>
+          <w:szCs w:val="24"/>
+        </w:rPr>
+        <w:t>long_imgt_output</w:t>
+      </w:r>
+      <w:proofErr w:type="spellEnd"/>
+      <w:r>
+        <w:rPr>
+          <w:sz w:val="24"/>
+          <w:szCs w:val="24"/>
+        </w:rPr>
+        <w:t>” file.</w:t>
+      </w:r>
+    </w:p>
+    <w:p>
+      <w:pPr>
+        <w:rPr>
+          <w:sz w:val="24"/>
+          <w:szCs w:val="24"/>
+        </w:rPr>
+      </w:pPr>
+      <w:r>
+        <w:rPr>
+          <w:noProof/>
           <w:sz w:val="24"/>
           <w:szCs w:val="24"/>
         </w:rPr>
@@ -1096,98 +1332,62 @@
           <w:sz w:val="24"/>
           <w:szCs w:val="24"/>
         </w:rPr>
-        <w:t xml:space="preserve">.csv”, </w:t>
-      </w:r>
-      <w:r>
-        <w:rPr>
-          <w:sz w:val="24"/>
-          <w:szCs w:val="24"/>
-        </w:rPr>
-        <w:t>“</w:t>
-      </w:r>
-      <w:r>
-        <w:rPr>
-          <w:sz w:val="24"/>
-          <w:szCs w:val="24"/>
-        </w:rPr>
-        <w:t>superrseq_processed_long_imgt_output</w:t>
-      </w:r>
-      <w:r>
-        <w:rPr>
-          <w:sz w:val="24"/>
-          <w:szCs w:val="24"/>
-        </w:rPr>
-        <w:t>.index_##</w:t>
-      </w:r>
-      <w:r>
-        <w:rPr>
-          <w:sz w:val="24"/>
-          <w:szCs w:val="24"/>
-        </w:rPr>
-        <w:t>.csv</w:t>
-      </w:r>
-      <w:r>
-        <w:rPr>
-          <w:sz w:val="24"/>
-          <w:szCs w:val="24"/>
-        </w:rPr>
-        <w:t>”</w:t>
-      </w:r>
-      <w:r>
-        <w:rPr>
-          <w:sz w:val="24"/>
-          <w:szCs w:val="24"/>
-        </w:rPr>
-        <w:t xml:space="preserve">, </w:t>
-      </w:r>
-      <w:r>
-        <w:rPr>
-          <w:sz w:val="24"/>
-          <w:szCs w:val="24"/>
-        </w:rPr>
-        <w:t>“</w:t>
-      </w:r>
-      <w:r>
-        <w:rPr>
-          <w:sz w:val="24"/>
-          <w:szCs w:val="24"/>
-        </w:rPr>
-        <w:t>superrseq_processed_detailed_mutation_data.index_</w:t>
-      </w:r>
-      <w:r>
-        <w:rPr>
-          <w:sz w:val="24"/>
-          <w:szCs w:val="24"/>
-        </w:rPr>
-        <w:t>##</w:t>
-      </w:r>
-      <w:r>
-        <w:rPr>
-          <w:sz w:val="24"/>
-          <w:szCs w:val="24"/>
-        </w:rPr>
-        <w:t>.csv</w:t>
-      </w:r>
-      <w:r>
-        <w:rPr>
-          <w:sz w:val="24"/>
-          <w:szCs w:val="24"/>
-        </w:rPr>
-        <w:t>”</w:t>
-      </w:r>
-      <w:r>
-        <w:rPr>
-          <w:sz w:val="24"/>
-          <w:szCs w:val="24"/>
-        </w:rPr>
-        <w:t xml:space="preserve">, </w:t>
-      </w:r>
-      <w:r>
-        <w:rPr>
-          <w:sz w:val="24"/>
-          <w:szCs w:val="24"/>
-        </w:rPr>
-        <w:t>“lineage_processed_data.csv”</w:t>
+        <w:t>.csv”, “</w:t>
+      </w:r>
+      <w:proofErr w:type="spellStart"/>
+      <w:r>
+        <w:rPr>
+          <w:sz w:val="24"/>
+          <w:szCs w:val="24"/>
+        </w:rPr>
+        <w:t>superrseq_processed_long_imgt_</w:t>
+      </w:r>
+      <w:proofErr w:type="gramStart"/>
+      <w:r>
+        <w:rPr>
+          <w:sz w:val="24"/>
+          <w:szCs w:val="24"/>
+        </w:rPr>
+        <w:t>output</w:t>
+      </w:r>
+      <w:r>
+        <w:rPr>
+          <w:sz w:val="24"/>
+          <w:szCs w:val="24"/>
+        </w:rPr>
+        <w:t>.index</w:t>
+      </w:r>
+      <w:proofErr w:type="spellEnd"/>
+      <w:proofErr w:type="gramEnd"/>
+      <w:r>
+        <w:rPr>
+          <w:sz w:val="24"/>
+          <w:szCs w:val="24"/>
+        </w:rPr>
+        <w:t>_##.csv”, “</w:t>
+      </w:r>
+      <w:proofErr w:type="spellStart"/>
+      <w:r>
+        <w:rPr>
+          <w:sz w:val="24"/>
+          <w:szCs w:val="24"/>
+        </w:rPr>
+        <w:t>superrseq_processed_detailed_mutation_data.index</w:t>
+      </w:r>
+      <w:proofErr w:type="spellEnd"/>
+      <w:r>
+        <w:rPr>
+          <w:sz w:val="24"/>
+          <w:szCs w:val="24"/>
+        </w:rPr>
+        <w:t>_</w:t>
+      </w:r>
+      <w:r>
+        <w:rPr>
+          <w:sz w:val="24"/>
+          <w:szCs w:val="24"/>
+        </w:rPr>
+        <w:t>##.csv”, “lineage_processed_data.csv”</w:t>
       </w:r>
     </w:p>
     <w:p>
@@ -1272,7 +1472,23 @@
           <w:sz w:val="24"/>
           <w:szCs w:val="24"/>
         </w:rPr>
-        <w:t>Do not change the folder structure downloaded from GitHub and don’t delete any files within “Code_files” and “Results” folder.</w:t>
+        <w:t>Do not change the folder structure downloaded from GitHub and don’t delete any files within “</w:t>
+      </w:r>
+      <w:proofErr w:type="spellStart"/>
+      <w:r>
+        <w:rPr>
+          <w:sz w:val="24"/>
+          <w:szCs w:val="24"/>
+        </w:rPr>
+        <w:t>Code_files</w:t>
+      </w:r>
+      <w:proofErr w:type="spellEnd"/>
+      <w:r>
+        <w:rPr>
+          <w:sz w:val="24"/>
+          <w:szCs w:val="24"/>
+        </w:rPr>
+        <w:t>” and “Results” folder.</w:t>
       </w:r>
     </w:p>
     <w:p>
@@ -1333,7 +1549,23 @@
           <w:sz w:val="24"/>
           <w:szCs w:val="24"/>
         </w:rPr>
-        <w:t>CDR3 Amino Acid distribution for a sample in a “Treemap” format with relationships across IGH, IGK and IGL barcodes.</w:t>
+        <w:t>CDR3 Amino Acid distribution for a sample in a “</w:t>
+      </w:r>
+      <w:proofErr w:type="spellStart"/>
+      <w:r>
+        <w:rPr>
+          <w:sz w:val="24"/>
+          <w:szCs w:val="24"/>
+        </w:rPr>
+        <w:t>Treemap</w:t>
+      </w:r>
+      <w:proofErr w:type="spellEnd"/>
+      <w:r>
+        <w:rPr>
+          <w:sz w:val="24"/>
+          <w:szCs w:val="24"/>
+        </w:rPr>
+        <w:t>” format with relationships across IGH, IGK and IGL barcodes.</w:t>
       </w:r>
     </w:p>
     <w:p>
@@ -1357,7 +1589,23 @@
           <w:sz w:val="24"/>
           <w:szCs w:val="24"/>
         </w:rPr>
-        <w:t xml:space="preserve">Integration of ADT normalized matrix from SuPPER-seq pipeline with mutation data for each of regions CDR 1-3 and FR 1-3 </w:t>
+        <w:t xml:space="preserve">Integration of ADT normalized matrix from </w:t>
+      </w:r>
+      <w:proofErr w:type="spellStart"/>
+      <w:r>
+        <w:rPr>
+          <w:sz w:val="24"/>
+          <w:szCs w:val="24"/>
+        </w:rPr>
+        <w:t>SuPPER</w:t>
+      </w:r>
+      <w:proofErr w:type="spellEnd"/>
+      <w:r>
+        <w:rPr>
+          <w:sz w:val="24"/>
+          <w:szCs w:val="24"/>
+        </w:rPr>
+        <w:t xml:space="preserve">-seq pipeline with mutation data for each of regions CDR 1-3 and FR 1-3 </w:t>
       </w:r>
       <w:r>
         <w:rPr>
@@ -1395,7 +1643,23 @@
           <w:sz w:val="24"/>
           <w:szCs w:val="24"/>
         </w:rPr>
-        <w:t>Generates Circos plot for relationship of lineages of cell barcodes and the isotype information associated with it.</w:t>
+        <w:t xml:space="preserve">Generates </w:t>
+      </w:r>
+      <w:proofErr w:type="spellStart"/>
+      <w:r>
+        <w:rPr>
+          <w:sz w:val="24"/>
+          <w:szCs w:val="24"/>
+        </w:rPr>
+        <w:t>Circos</w:t>
+      </w:r>
+      <w:proofErr w:type="spellEnd"/>
+      <w:r>
+        <w:rPr>
+          <w:sz w:val="24"/>
+          <w:szCs w:val="24"/>
+        </w:rPr>
+        <w:t xml:space="preserve"> plot for relationship of lineages of cell barcodes and the isotype information associated with it.</w:t>
       </w:r>
     </w:p>
     <w:p>
@@ -1486,7 +1750,23 @@
           <w:sz w:val="24"/>
           <w:szCs w:val="24"/>
         </w:rPr>
-        <w:t>Navigate to the “Code_files” folder using the command prompt. The general usage of the tool is done using the following command line:</w:t>
+        <w:t>Navigate to the “</w:t>
+      </w:r>
+      <w:proofErr w:type="spellStart"/>
+      <w:r>
+        <w:rPr>
+          <w:sz w:val="24"/>
+          <w:szCs w:val="24"/>
+        </w:rPr>
+        <w:t>Code_files</w:t>
+      </w:r>
+      <w:proofErr w:type="spellEnd"/>
+      <w:r>
+        <w:rPr>
+          <w:sz w:val="24"/>
+          <w:szCs w:val="24"/>
+        </w:rPr>
+        <w:t>” folder using the command prompt. The general usage of the tool is done using the following command line:</w:t>
       </w:r>
     </w:p>
     <w:p>
@@ -1521,16 +1801,76 @@
           <w:sz w:val="24"/>
           <w:szCs w:val="24"/>
         </w:rPr>
-        <w:t>/python3</w:t>
-      </w:r>
-      <w:r>
-        <w:rPr>
-          <w:b/>
-          <w:bCs/>
-          <w:sz w:val="24"/>
-          <w:szCs w:val="24"/>
-        </w:rPr>
-        <w:t xml:space="preserve">  mainProcess.py [1/2/3/4/5] [input_files] [output_directory]</w:t>
+        <w:t>/python</w:t>
+      </w:r>
+      <w:proofErr w:type="gramStart"/>
+      <w:r>
+        <w:rPr>
+          <w:b/>
+          <w:bCs/>
+          <w:sz w:val="24"/>
+          <w:szCs w:val="24"/>
+        </w:rPr>
+        <w:t>3</w:t>
+      </w:r>
+      <w:r>
+        <w:rPr>
+          <w:b/>
+          <w:bCs/>
+          <w:sz w:val="24"/>
+          <w:szCs w:val="24"/>
+        </w:rPr>
+        <w:t xml:space="preserve">  mainProcess.py</w:t>
+      </w:r>
+      <w:proofErr w:type="gramEnd"/>
+      <w:r>
+        <w:rPr>
+          <w:b/>
+          <w:bCs/>
+          <w:sz w:val="24"/>
+          <w:szCs w:val="24"/>
+        </w:rPr>
+        <w:t xml:space="preserve"> [1/2/3/4/5] [</w:t>
+      </w:r>
+      <w:proofErr w:type="spellStart"/>
+      <w:r>
+        <w:rPr>
+          <w:b/>
+          <w:bCs/>
+          <w:sz w:val="24"/>
+          <w:szCs w:val="24"/>
+        </w:rPr>
+        <w:t>input_files</w:t>
+      </w:r>
+      <w:proofErr w:type="spellEnd"/>
+      <w:r>
+        <w:rPr>
+          <w:b/>
+          <w:bCs/>
+          <w:sz w:val="24"/>
+          <w:szCs w:val="24"/>
+        </w:rPr>
+        <w:t>] [</w:t>
+      </w:r>
+      <w:proofErr w:type="spellStart"/>
+      <w:r>
+        <w:rPr>
+          <w:b/>
+          <w:bCs/>
+          <w:sz w:val="24"/>
+          <w:szCs w:val="24"/>
+        </w:rPr>
+        <w:t>output_directory</w:t>
+      </w:r>
+      <w:proofErr w:type="spellEnd"/>
+      <w:r>
+        <w:rPr>
+          <w:b/>
+          <w:bCs/>
+          <w:sz w:val="24"/>
+          <w:szCs w:val="24"/>
+        </w:rPr>
+        <w:t>]</w:t>
       </w:r>
     </w:p>
     <w:p>
@@ -1615,7 +1955,27 @@
           <w:sz w:val="24"/>
           <w:szCs w:val="24"/>
         </w:rPr>
-        <w:t>[input_files]</w:t>
+        <w:t>[</w:t>
+      </w:r>
+      <w:proofErr w:type="spellStart"/>
+      <w:r>
+        <w:rPr>
+          <w:b/>
+          <w:bCs/>
+          <w:sz w:val="24"/>
+          <w:szCs w:val="24"/>
+        </w:rPr>
+        <w:t>input_files</w:t>
+      </w:r>
+      <w:proofErr w:type="spellEnd"/>
+      <w:r>
+        <w:rPr>
+          <w:b/>
+          <w:bCs/>
+          <w:sz w:val="24"/>
+          <w:szCs w:val="24"/>
+        </w:rPr>
+        <w:t>]</w:t>
       </w:r>
       <w:r>
         <w:rPr>
@@ -1760,14 +2120,7 @@
           <w:sz w:val="24"/>
           <w:szCs w:val="24"/>
         </w:rPr>
-        <w:t xml:space="preserve"> </w:t>
-      </w:r>
-      <w:r>
-        <w:rPr>
-          <w:sz w:val="24"/>
-          <w:szCs w:val="24"/>
-        </w:rPr>
-        <w:t>IMGT processed detailed mutation file and IMGT processed VDJ matrix</w:t>
+        <w:t xml:space="preserve"> IMGT processed detailed mutation file and IMGT processed VDJ matrix</w:t>
       </w:r>
     </w:p>
     <w:p>
@@ -1815,7 +2168,27 @@
           <w:sz w:val="24"/>
           <w:szCs w:val="24"/>
         </w:rPr>
-        <w:t>[output_directory]</w:t>
+        <w:t>[</w:t>
+      </w:r>
+      <w:proofErr w:type="spellStart"/>
+      <w:r>
+        <w:rPr>
+          <w:b/>
+          <w:bCs/>
+          <w:sz w:val="24"/>
+          <w:szCs w:val="24"/>
+        </w:rPr>
+        <w:t>output_directory</w:t>
+      </w:r>
+      <w:proofErr w:type="spellEnd"/>
+      <w:r>
+        <w:rPr>
+          <w:b/>
+          <w:bCs/>
+          <w:sz w:val="24"/>
+          <w:szCs w:val="24"/>
+        </w:rPr>
+        <w:t>]</w:t>
       </w:r>
       <w:r>
         <w:rPr>
@@ -1868,35 +2241,220 @@
           <w:sz w:val="24"/>
           <w:szCs w:val="24"/>
         </w:rPr>
-        <w:t>For the mode, input file and output directory specified, the outputs will be stored in one of the four folders for visualization or the “Results” folder in case of Mode 2. Below are the expected output visualization file examples in case of each mode.</w:t>
-      </w:r>
-    </w:p>
-    <w:p>
-      <w:pPr>
-        <w:rPr>
-          <w:sz w:val="24"/>
-          <w:szCs w:val="24"/>
-        </w:rPr>
-      </w:pPr>
-      <w:r>
-        <w:rPr>
-          <w:b/>
-          <w:bCs/>
-          <w:sz w:val="24"/>
-          <w:szCs w:val="24"/>
-        </w:rPr>
-        <w:t xml:space="preserve">Mode 1: </w:t>
-      </w:r>
-      <w:r>
-        <w:rPr>
-          <w:sz w:val="24"/>
-          <w:szCs w:val="24"/>
-        </w:rPr>
-        <w:t>CDR3 Amino Acid distribution.</w:t>
-      </w:r>
-    </w:p>
-    <w:p>
-      <w:pPr>
+        <w:t>For the mode, input file and output directory specified, the outputs will be stored in one of the four folders for visualization or the “Results” folder in case of Mode 2.</w:t>
+      </w:r>
+    </w:p>
+    <w:p>
+      <w:pPr>
+        <w:rPr>
+          <w:sz w:val="26"/>
+          <w:szCs w:val="26"/>
+        </w:rPr>
+      </w:pPr>
+      <w:r>
+        <w:rPr>
+          <w:b/>
+          <w:bCs/>
+          <w:sz w:val="26"/>
+          <w:szCs w:val="26"/>
+        </w:rPr>
+        <w:t>Instructions to display the output HTML file:</w:t>
+      </w:r>
+    </w:p>
+    <w:p>
+      <w:pPr>
+        <w:pStyle w:val="ListParagraph"/>
+        <w:numPr>
+          <w:ilvl w:val="0"/>
+          <w:numId w:val="6"/>
+        </w:numPr>
+        <w:rPr>
+          <w:sz w:val="24"/>
+          <w:szCs w:val="24"/>
+        </w:rPr>
+      </w:pPr>
+      <w:r>
+        <w:rPr>
+          <w:sz w:val="24"/>
+          <w:szCs w:val="24"/>
+        </w:rPr>
+        <w:t xml:space="preserve">Using command line navigate to the required folder inside the “Results” folder after running the tool, e.g., </w:t>
+      </w:r>
+    </w:p>
+    <w:p>
+      <w:pPr>
+        <w:pStyle w:val="ListParagraph"/>
+        <w:rPr>
+          <w:sz w:val="24"/>
+          <w:szCs w:val="24"/>
+        </w:rPr>
+      </w:pPr>
+      <w:r>
+        <w:rPr>
+          <w:sz w:val="24"/>
+          <w:szCs w:val="24"/>
+        </w:rPr>
+        <w:t xml:space="preserve">&gt; </w:t>
+      </w:r>
+      <w:r>
+        <w:rPr>
+          <w:b/>
+          <w:bCs/>
+          <w:sz w:val="24"/>
+          <w:szCs w:val="24"/>
+        </w:rPr>
+        <w:t>cd</w:t>
+      </w:r>
+      <w:r>
+        <w:rPr>
+          <w:sz w:val="24"/>
+          <w:szCs w:val="24"/>
+        </w:rPr>
+        <w:t xml:space="preserve"> </w:t>
+      </w:r>
+      <w:r>
+        <w:rPr>
+          <w:b/>
+          <w:bCs/>
+          <w:sz w:val="24"/>
+          <w:szCs w:val="24"/>
+        </w:rPr>
+        <w:t>C:\Users\scsac\VDJ_Analysis\Results\CDR3_AA_Treemap</w:t>
+      </w:r>
+    </w:p>
+    <w:p>
+      <w:pPr>
+        <w:pStyle w:val="ListParagraph"/>
+        <w:numPr>
+          <w:ilvl w:val="0"/>
+          <w:numId w:val="6"/>
+        </w:numPr>
+        <w:rPr>
+          <w:sz w:val="24"/>
+          <w:szCs w:val="24"/>
+        </w:rPr>
+      </w:pPr>
+      <w:r>
+        <w:rPr>
+          <w:sz w:val="24"/>
+          <w:szCs w:val="24"/>
+        </w:rPr>
+        <w:t>Run the command</w:t>
+      </w:r>
+    </w:p>
+    <w:p>
+      <w:pPr>
+        <w:pStyle w:val="ListParagraph"/>
+        <w:rPr>
+          <w:sz w:val="24"/>
+          <w:szCs w:val="24"/>
+        </w:rPr>
+      </w:pPr>
+      <w:r>
+        <w:rPr>
+          <w:sz w:val="24"/>
+          <w:szCs w:val="24"/>
+        </w:rPr>
+        <w:t xml:space="preserve">&gt; </w:t>
+      </w:r>
+      <w:r>
+        <w:rPr>
+          <w:b/>
+          <w:bCs/>
+          <w:sz w:val="24"/>
+          <w:szCs w:val="24"/>
+        </w:rPr>
+        <w:t xml:space="preserve">python/python3 -m </w:t>
+      </w:r>
+      <w:proofErr w:type="spellStart"/>
+      <w:proofErr w:type="gramStart"/>
+      <w:r>
+        <w:rPr>
+          <w:b/>
+          <w:bCs/>
+          <w:sz w:val="24"/>
+          <w:szCs w:val="24"/>
+        </w:rPr>
+        <w:t>http.server</w:t>
+      </w:r>
+      <w:proofErr w:type="spellEnd"/>
+      <w:proofErr w:type="gramEnd"/>
+    </w:p>
+    <w:p>
+      <w:pPr>
+        <w:pStyle w:val="ListParagraph"/>
+        <w:numPr>
+          <w:ilvl w:val="0"/>
+          <w:numId w:val="6"/>
+        </w:numPr>
+        <w:rPr>
+          <w:sz w:val="24"/>
+          <w:szCs w:val="24"/>
+        </w:rPr>
+      </w:pPr>
+      <w:r>
+        <w:rPr>
+          <w:sz w:val="24"/>
+          <w:szCs w:val="24"/>
+        </w:rPr>
+        <w:t xml:space="preserve">Open an </w:t>
+      </w:r>
+      <w:r>
+        <w:rPr>
+          <w:b/>
+          <w:bCs/>
+          <w:sz w:val="24"/>
+          <w:szCs w:val="24"/>
+        </w:rPr>
+        <w:t>incognito/private window</w:t>
+      </w:r>
+      <w:r>
+        <w:rPr>
+          <w:sz w:val="24"/>
+          <w:szCs w:val="24"/>
+        </w:rPr>
+        <w:t xml:space="preserve"> in your browser (Chrome, Firefox, Safari)</w:t>
+      </w:r>
+    </w:p>
+    <w:p>
+      <w:pPr>
+        <w:pStyle w:val="ListParagraph"/>
+        <w:numPr>
+          <w:ilvl w:val="0"/>
+          <w:numId w:val="6"/>
+        </w:numPr>
+        <w:rPr>
+          <w:sz w:val="24"/>
+          <w:szCs w:val="24"/>
+        </w:rPr>
+      </w:pPr>
+      <w:r>
+        <w:rPr>
+          <w:sz w:val="24"/>
+          <w:szCs w:val="24"/>
+        </w:rPr>
+        <w:t>In the address bar type</w:t>
+      </w:r>
+      <w:r>
+        <w:rPr>
+          <w:sz w:val="24"/>
+          <w:szCs w:val="24"/>
+        </w:rPr>
+        <w:t xml:space="preserve">, </w:t>
+      </w:r>
+      <w:r>
+        <w:rPr>
+          <w:b/>
+          <w:bCs/>
+          <w:sz w:val="24"/>
+          <w:szCs w:val="24"/>
+        </w:rPr>
+        <w:t>localhost:8000</w:t>
+      </w:r>
+    </w:p>
+    <w:p>
+      <w:pPr>
+        <w:pStyle w:val="ListParagraph"/>
         <w:rPr>
           <w:sz w:val="24"/>
           <w:szCs w:val="24"/>
@@ -1908,10 +2466,10 @@
           <w:szCs w:val="24"/>
         </w:rPr>
         <w:drawing>
-          <wp:inline distT="0" distB="0" distL="0" distR="0" wp14:anchorId="389D1E1D" wp14:editId="3EED520C">
-            <wp:extent cx="5731510" cy="3267075"/>
-            <wp:effectExtent l="0" t="0" r="2540" b="9525"/>
-            <wp:docPr id="5" name="Picture 5"/>
+          <wp:inline distT="0" distB="0" distL="0" distR="0" wp14:anchorId="0464A407" wp14:editId="23F5451C">
+            <wp:extent cx="4076910" cy="692186"/>
+            <wp:effectExtent l="0" t="0" r="0" b="0"/>
+            <wp:docPr id="11" name="Picture 11"/>
             <wp:cNvGraphicFramePr>
               <a:graphicFrameLocks xmlns:a="http://schemas.openxmlformats.org/drawingml/2006/main" noChangeAspect="1"/>
             </wp:cNvGraphicFramePr>
@@ -1931,7 +2489,7 @@
                   <pic:spPr>
                     <a:xfrm>
                       <a:off x="0" y="0"/>
-                      <a:ext cx="5731510" cy="3267075"/>
+                      <a:ext cx="4076910" cy="692186"/>
                     </a:xfrm>
                     <a:prstGeom prst="rect">
                       <a:avLst/>
@@ -1946,6 +2504,99 @@
     </w:p>
     <w:p>
       <w:pPr>
+        <w:pStyle w:val="ListParagraph"/>
+        <w:numPr>
+          <w:ilvl w:val="0"/>
+          <w:numId w:val="6"/>
+        </w:numPr>
+        <w:rPr>
+          <w:sz w:val="24"/>
+          <w:szCs w:val="24"/>
+        </w:rPr>
+      </w:pPr>
+      <w:r>
+        <w:rPr>
+          <w:sz w:val="24"/>
+          <w:szCs w:val="24"/>
+        </w:rPr>
+        <w:t>Interactive visualization will be displayed in the browser</w:t>
+      </w:r>
+    </w:p>
+    <w:p>
+      <w:pPr>
+        <w:pStyle w:val="ListParagraph"/>
+        <w:numPr>
+          <w:ilvl w:val="0"/>
+          <w:numId w:val="6"/>
+        </w:numPr>
+        <w:rPr>
+          <w:sz w:val="24"/>
+          <w:szCs w:val="24"/>
+        </w:rPr>
+      </w:pPr>
+      <w:r>
+        <w:rPr>
+          <w:sz w:val="24"/>
+          <w:szCs w:val="24"/>
+        </w:rPr>
+        <w:t>Repeat steps 1-5 for other folders in “Results” to display their visualizations</w:t>
+      </w:r>
+    </w:p>
+    <w:p>
+      <w:pPr>
+        <w:pStyle w:val="ListParagraph"/>
+        <w:numPr>
+          <w:ilvl w:val="0"/>
+          <w:numId w:val="6"/>
+        </w:numPr>
+        <w:rPr>
+          <w:sz w:val="24"/>
+          <w:szCs w:val="24"/>
+        </w:rPr>
+      </w:pPr>
+      <w:r>
+        <w:rPr>
+          <w:sz w:val="24"/>
+          <w:szCs w:val="24"/>
+        </w:rPr>
+        <w:t xml:space="preserve">In case of Mode 2, the csv file can be used for visualization in </w:t>
+      </w:r>
+      <w:proofErr w:type="spellStart"/>
+      <w:r>
+        <w:rPr>
+          <w:sz w:val="24"/>
+          <w:szCs w:val="24"/>
+        </w:rPr>
+        <w:t>SeqGeq</w:t>
+      </w:r>
+      <w:proofErr w:type="spellEnd"/>
+    </w:p>
+    <w:p>
+      <w:pPr>
+        <w:rPr>
+          <w:sz w:val="24"/>
+          <w:szCs w:val="24"/>
+        </w:rPr>
+      </w:pPr>
+      <w:r>
+        <w:rPr>
+          <w:sz w:val="24"/>
+          <w:szCs w:val="24"/>
+        </w:rPr>
+        <w:t>Below are the expected output visualization file examples in case of each mode.</w:t>
+      </w:r>
+    </w:p>
+    <w:p>
+      <w:pPr>
+        <w:rPr>
+          <w:sz w:val="24"/>
+          <w:szCs w:val="24"/>
+        </w:rPr>
+      </w:pPr>
+    </w:p>
+    <w:p>
+      <w:pPr>
+        <w:shd w:val="clear" w:color="auto" w:fill="000000" w:themeFill="text1"/>
         <w:rPr>
           <w:sz w:val="24"/>
           <w:szCs w:val="24"/>
@@ -1959,33 +2610,49 @@
           <w:szCs w:val="24"/>
         </w:rPr>
         <w:lastRenderedPageBreak/>
-        <w:t xml:space="preserve">Mode 2: </w:t>
-      </w:r>
-      <w:r>
-        <w:rPr>
-          <w:sz w:val="24"/>
-          <w:szCs w:val="24"/>
-        </w:rPr>
-        <w:t>Normalized matrix integration.</w:t>
-      </w:r>
-    </w:p>
-    <w:p>
-      <w:pPr>
-        <w:rPr>
-          <w:sz w:val="24"/>
-          <w:szCs w:val="24"/>
-        </w:rPr>
-      </w:pPr>
-      <w:r>
-        <w:rPr>
+        <w:t xml:space="preserve">Mode 1: </w:t>
+      </w:r>
+      <w:r>
+        <w:rPr>
+          <w:sz w:val="24"/>
+          <w:szCs w:val="24"/>
+        </w:rPr>
+        <w:t>CDR3 Amino Acid distribution</w:t>
+      </w:r>
+      <w:r>
+        <w:rPr>
+          <w:sz w:val="24"/>
+          <w:szCs w:val="24"/>
+        </w:rPr>
+        <w:t xml:space="preserve"> – “CDR3_AA_Treemap” folder</w:t>
+      </w:r>
+      <w:r>
+        <w:rPr>
+          <w:sz w:val="24"/>
+          <w:szCs w:val="24"/>
+        </w:rPr>
+        <w:t xml:space="preserve"> in “Results”</w:t>
+      </w:r>
+    </w:p>
+    <w:p>
+      <w:pPr>
+        <w:shd w:val="clear" w:color="auto" w:fill="000000" w:themeFill="text1"/>
+        <w:rPr>
+          <w:sz w:val="24"/>
+          <w:szCs w:val="24"/>
+        </w:rPr>
+      </w:pPr>
+      <w:r>
+        <w:rPr>
+          <w:noProof/>
           <w:sz w:val="24"/>
           <w:szCs w:val="24"/>
         </w:rPr>
         <w:drawing>
-          <wp:inline distT="0" distB="0" distL="0" distR="0" wp14:anchorId="00E221E1" wp14:editId="1DF393F8">
-            <wp:extent cx="5731510" cy="1621155"/>
-            <wp:effectExtent l="0" t="0" r="2540" b="0"/>
-            <wp:docPr id="6" name="Picture 6"/>
+          <wp:inline distT="0" distB="0" distL="0" distR="0" wp14:anchorId="389D1E1D" wp14:editId="217E3C03">
+            <wp:extent cx="5731510" cy="2736850"/>
+            <wp:effectExtent l="0" t="0" r="2540" b="6350"/>
+            <wp:docPr id="5" name="Picture 5"/>
             <wp:cNvGraphicFramePr>
               <a:graphicFrameLocks xmlns:a="http://schemas.openxmlformats.org/drawingml/2006/main" noChangeAspect="1"/>
             </wp:cNvGraphicFramePr>
@@ -2005,7 +2672,7 @@
                   <pic:spPr>
                     <a:xfrm>
                       <a:off x="0" y="0"/>
-                      <a:ext cx="5731510" cy="1621155"/>
+                      <a:ext cx="5731510" cy="2736850"/>
                     </a:xfrm>
                     <a:prstGeom prst="rect">
                       <a:avLst/>
@@ -2020,45 +2687,64 @@
     </w:p>
     <w:p>
       <w:pPr>
-        <w:rPr>
-          <w:sz w:val="24"/>
-          <w:szCs w:val="24"/>
-        </w:rPr>
-      </w:pPr>
-      <w:r>
-        <w:rPr>
-          <w:b/>
-          <w:bCs/>
-          <w:sz w:val="24"/>
-          <w:szCs w:val="24"/>
-        </w:rPr>
-        <w:t xml:space="preserve">Mode 3: </w:t>
-      </w:r>
-      <w:r>
-        <w:rPr>
-          <w:sz w:val="24"/>
-          <w:szCs w:val="24"/>
-        </w:rPr>
-        <w:t>Circos plot for lineage and isotype relationship.</w:t>
-      </w:r>
-    </w:p>
-    <w:p>
-      <w:pPr>
-        <w:rPr>
-          <w:sz w:val="24"/>
-          <w:szCs w:val="24"/>
-        </w:rPr>
-      </w:pPr>
-      <w:r>
-        <w:rPr>
+        <w:shd w:val="clear" w:color="auto" w:fill="FFFFFF" w:themeFill="background1"/>
+        <w:rPr>
+          <w:sz w:val="24"/>
+          <w:szCs w:val="24"/>
+        </w:rPr>
+      </w:pPr>
+    </w:p>
+    <w:p>
+      <w:pPr>
+        <w:shd w:val="clear" w:color="auto" w:fill="000000" w:themeFill="text1"/>
+        <w:rPr>
+          <w:sz w:val="24"/>
+          <w:szCs w:val="24"/>
+        </w:rPr>
+      </w:pPr>
+      <w:r>
+        <w:rPr>
+          <w:b/>
+          <w:bCs/>
+          <w:sz w:val="24"/>
+          <w:szCs w:val="24"/>
+        </w:rPr>
+        <w:t xml:space="preserve">Mode 2: </w:t>
+      </w:r>
+      <w:r>
+        <w:rPr>
+          <w:sz w:val="24"/>
+          <w:szCs w:val="24"/>
+        </w:rPr>
+        <w:t>Normalized matrix integration</w:t>
+      </w:r>
+      <w:r>
+        <w:rPr>
+          <w:sz w:val="24"/>
+          <w:szCs w:val="24"/>
+        </w:rPr>
+        <w:t xml:space="preserve"> – “Results” folder</w:t>
+      </w:r>
+    </w:p>
+    <w:p>
+      <w:pPr>
+        <w:shd w:val="clear" w:color="auto" w:fill="000000" w:themeFill="text1"/>
+        <w:rPr>
+          <w:sz w:val="24"/>
+          <w:szCs w:val="24"/>
+        </w:rPr>
+      </w:pPr>
+      <w:r>
+        <w:rPr>
+          <w:noProof/>
           <w:sz w:val="24"/>
           <w:szCs w:val="24"/>
         </w:rPr>
         <w:drawing>
-          <wp:inline distT="0" distB="0" distL="0" distR="0" wp14:anchorId="0E36F75B" wp14:editId="605EFD02">
-            <wp:extent cx="5731510" cy="3319145"/>
+          <wp:inline distT="0" distB="0" distL="0" distR="0" wp14:anchorId="00E221E1" wp14:editId="1DF393F8">
+            <wp:extent cx="5731510" cy="1621155"/>
             <wp:effectExtent l="0" t="0" r="2540" b="0"/>
-            <wp:docPr id="7" name="Picture 7"/>
+            <wp:docPr id="6" name="Picture 6"/>
             <wp:cNvGraphicFramePr>
               <a:graphicFrameLocks xmlns:a="http://schemas.openxmlformats.org/drawingml/2006/main" noChangeAspect="1"/>
             </wp:cNvGraphicFramePr>
@@ -2078,7 +2764,7 @@
                   <pic:spPr>
                     <a:xfrm>
                       <a:off x="0" y="0"/>
-                      <a:ext cx="5731510" cy="3319145"/>
+                      <a:ext cx="5731510" cy="1621155"/>
                     </a:xfrm>
                     <a:prstGeom prst="rect">
                       <a:avLst/>
@@ -2094,44 +2780,89 @@
     <w:p>
       <w:pPr>
         <w:rPr>
-          <w:sz w:val="24"/>
-          <w:szCs w:val="24"/>
-        </w:rPr>
-      </w:pPr>
-      <w:r>
-        <w:rPr>
-          <w:b/>
-          <w:bCs/>
-          <w:sz w:val="24"/>
-          <w:szCs w:val="24"/>
-        </w:rPr>
-        <w:t xml:space="preserve">Mode 4: </w:t>
-      </w:r>
-      <w:r>
-        <w:rPr>
-          <w:sz w:val="24"/>
-          <w:szCs w:val="24"/>
-        </w:rPr>
-        <w:t>Hierarchical bar chart for hotspot mutation by region.</w:t>
-      </w:r>
-    </w:p>
-    <w:p>
-      <w:pPr>
-        <w:rPr>
-          <w:sz w:val="24"/>
-          <w:szCs w:val="24"/>
-        </w:rPr>
-      </w:pPr>
-      <w:r>
-        <w:rPr>
+          <w:b/>
+          <w:bCs/>
+          <w:sz w:val="24"/>
+          <w:szCs w:val="24"/>
+        </w:rPr>
+      </w:pPr>
+    </w:p>
+    <w:p>
+      <w:pPr>
+        <w:shd w:val="clear" w:color="auto" w:fill="000000" w:themeFill="text1"/>
+        <w:rPr>
+          <w:sz w:val="24"/>
+          <w:szCs w:val="24"/>
+        </w:rPr>
+      </w:pPr>
+      <w:r>
+        <w:rPr>
+          <w:b/>
+          <w:bCs/>
+          <w:sz w:val="24"/>
+          <w:szCs w:val="24"/>
+        </w:rPr>
+        <w:t xml:space="preserve">Mode 3: </w:t>
+      </w:r>
+      <w:proofErr w:type="spellStart"/>
+      <w:r>
+        <w:rPr>
+          <w:sz w:val="24"/>
+          <w:szCs w:val="24"/>
+        </w:rPr>
+        <w:t>Circos</w:t>
+      </w:r>
+      <w:proofErr w:type="spellEnd"/>
+      <w:r>
+        <w:rPr>
+          <w:sz w:val="24"/>
+          <w:szCs w:val="24"/>
+        </w:rPr>
+        <w:t xml:space="preserve"> plot for lineage and isotype relationship</w:t>
+      </w:r>
+      <w:r>
+        <w:rPr>
+          <w:sz w:val="24"/>
+          <w:szCs w:val="24"/>
+        </w:rPr>
+        <w:t xml:space="preserve"> – “</w:t>
+      </w:r>
+      <w:proofErr w:type="spellStart"/>
+      <w:r>
+        <w:rPr>
+          <w:sz w:val="24"/>
+          <w:szCs w:val="24"/>
+        </w:rPr>
+        <w:t>Circos_Plot</w:t>
+      </w:r>
+      <w:proofErr w:type="spellEnd"/>
+      <w:r>
+        <w:rPr>
+          <w:sz w:val="24"/>
+          <w:szCs w:val="24"/>
+        </w:rPr>
+        <w:t>” folder in “Results”</w:t>
+      </w:r>
+    </w:p>
+    <w:p>
+      <w:pPr>
+        <w:shd w:val="clear" w:color="auto" w:fill="000000" w:themeFill="text1"/>
+        <w:rPr>
+          <w:sz w:val="24"/>
+          <w:szCs w:val="24"/>
+        </w:rPr>
+      </w:pPr>
+      <w:r>
+        <w:rPr>
+          <w:noProof/>
           <w:sz w:val="24"/>
           <w:szCs w:val="24"/>
         </w:rPr>
         <w:drawing>
-          <wp:inline distT="0" distB="0" distL="0" distR="0" wp14:anchorId="3A177F53" wp14:editId="294DA289">
-            <wp:extent cx="5731510" cy="1518285"/>
-            <wp:effectExtent l="0" t="0" r="2540" b="5715"/>
-            <wp:docPr id="9" name="Picture 9"/>
+          <wp:inline distT="0" distB="0" distL="0" distR="0" wp14:anchorId="0E36F75B" wp14:editId="4E3D33DA">
+            <wp:extent cx="5731510" cy="2730500"/>
+            <wp:effectExtent l="0" t="0" r="2540" b="0"/>
+            <wp:docPr id="7" name="Picture 7"/>
             <wp:cNvGraphicFramePr>
               <a:graphicFrameLocks xmlns:a="http://schemas.openxmlformats.org/drawingml/2006/main" noChangeAspect="1"/>
             </wp:cNvGraphicFramePr>
@@ -2151,7 +2882,7 @@
                   <pic:spPr>
                     <a:xfrm>
                       <a:off x="0" y="0"/>
-                      <a:ext cx="5731510" cy="1518285"/>
+                      <a:ext cx="5731510" cy="2730500"/>
                     </a:xfrm>
                     <a:prstGeom prst="rect">
                       <a:avLst/>
@@ -2166,22 +2897,72 @@
     </w:p>
     <w:p>
       <w:pPr>
-        <w:rPr>
-          <w:sz w:val="24"/>
-          <w:szCs w:val="24"/>
-        </w:rPr>
-      </w:pPr>
-      <w:r>
-        <w:rPr>
+        <w:shd w:val="clear" w:color="auto" w:fill="000000" w:themeFill="text1"/>
+        <w:rPr>
+          <w:sz w:val="24"/>
+          <w:szCs w:val="24"/>
+        </w:rPr>
+      </w:pPr>
+      <w:r>
+        <w:rPr>
+          <w:b/>
+          <w:bCs/>
           <w:sz w:val="24"/>
           <w:szCs w:val="24"/>
         </w:rPr>
         <w:lastRenderedPageBreak/>
+        <w:t xml:space="preserve">Mode 4: </w:t>
+      </w:r>
+      <w:r>
+        <w:rPr>
+          <w:sz w:val="24"/>
+          <w:szCs w:val="24"/>
+        </w:rPr>
+        <w:t>Hierarchical bar chart for hotspot mutation by region</w:t>
+      </w:r>
+      <w:r>
+        <w:rPr>
+          <w:sz w:val="24"/>
+          <w:szCs w:val="24"/>
+        </w:rPr>
+        <w:t xml:space="preserve"> – “</w:t>
+      </w:r>
+      <w:proofErr w:type="spellStart"/>
+      <w:r>
+        <w:rPr>
+          <w:sz w:val="24"/>
+          <w:szCs w:val="24"/>
+        </w:rPr>
+        <w:t>Mutation_Data</w:t>
+      </w:r>
+      <w:proofErr w:type="spellEnd"/>
+      <w:r>
+        <w:rPr>
+          <w:sz w:val="24"/>
+          <w:szCs w:val="24"/>
+        </w:rPr>
+        <w:t>” folder in “Results”</w:t>
+      </w:r>
+    </w:p>
+    <w:p>
+      <w:pPr>
+        <w:shd w:val="clear" w:color="auto" w:fill="000000" w:themeFill="text1"/>
+        <w:rPr>
+          <w:sz w:val="24"/>
+          <w:szCs w:val="24"/>
+        </w:rPr>
+      </w:pPr>
+      <w:r>
+        <w:rPr>
+          <w:noProof/>
+          <w:sz w:val="24"/>
+          <w:szCs w:val="24"/>
+        </w:rPr>
         <w:drawing>
-          <wp:inline distT="0" distB="0" distL="0" distR="0" wp14:anchorId="6A7BD184" wp14:editId="7C0F2281">
-            <wp:extent cx="5731510" cy="3218180"/>
-            <wp:effectExtent l="0" t="0" r="2540" b="1270"/>
-            <wp:docPr id="10" name="Picture 10"/>
+          <wp:inline distT="0" distB="0" distL="0" distR="0" wp14:anchorId="3A177F53" wp14:editId="294DA289">
+            <wp:extent cx="5731510" cy="1518285"/>
+            <wp:effectExtent l="0" t="0" r="2540" b="5715"/>
+            <wp:docPr id="9" name="Picture 9"/>
             <wp:cNvGraphicFramePr>
               <a:graphicFrameLocks xmlns:a="http://schemas.openxmlformats.org/drawingml/2006/main" noChangeAspect="1"/>
             </wp:cNvGraphicFramePr>
@@ -2201,6 +2982,57 @@
                   <pic:spPr>
                     <a:xfrm>
                       <a:off x="0" y="0"/>
+                      <a:ext cx="5731510" cy="1518285"/>
+                    </a:xfrm>
+                    <a:prstGeom prst="rect">
+                      <a:avLst/>
+                    </a:prstGeom>
+                  </pic:spPr>
+                </pic:pic>
+              </a:graphicData>
+            </a:graphic>
+          </wp:inline>
+        </w:drawing>
+      </w:r>
+    </w:p>
+    <w:p>
+      <w:pPr>
+        <w:shd w:val="clear" w:color="auto" w:fill="000000" w:themeFill="text1"/>
+        <w:rPr>
+          <w:sz w:val="24"/>
+          <w:szCs w:val="24"/>
+        </w:rPr>
+      </w:pPr>
+      <w:r>
+        <w:rPr>
+          <w:noProof/>
+          <w:sz w:val="24"/>
+          <w:szCs w:val="24"/>
+        </w:rPr>
+        <w:drawing>
+          <wp:inline distT="0" distB="0" distL="0" distR="0" wp14:anchorId="6A7BD184" wp14:editId="7C0F2281">
+            <wp:extent cx="5731510" cy="3218180"/>
+            <wp:effectExtent l="0" t="0" r="2540" b="1270"/>
+            <wp:docPr id="10" name="Picture 10"/>
+            <wp:cNvGraphicFramePr>
+              <a:graphicFrameLocks xmlns:a="http://schemas.openxmlformats.org/drawingml/2006/main" noChangeAspect="1"/>
+            </wp:cNvGraphicFramePr>
+            <a:graphic xmlns:a="http://schemas.openxmlformats.org/drawingml/2006/main">
+              <a:graphicData uri="http://schemas.openxmlformats.org/drawingml/2006/picture">
+                <pic:pic xmlns:pic="http://schemas.openxmlformats.org/drawingml/2006/picture">
+                  <pic:nvPicPr>
+                    <pic:cNvPr id="1" name=""/>
+                    <pic:cNvPicPr/>
+                  </pic:nvPicPr>
+                  <pic:blipFill>
+                    <a:blip r:embed="rId20"/>
+                    <a:stretch>
+                      <a:fillRect/>
+                    </a:stretch>
+                  </pic:blipFill>
+                  <pic:spPr>
+                    <a:xfrm>
+                      <a:off x="0" y="0"/>
                       <a:ext cx="5731510" cy="3218180"/>
                     </a:xfrm>
                     <a:prstGeom prst="rect">
@@ -2217,6 +3049,17 @@
     <w:p>
       <w:pPr>
         <w:rPr>
+          <w:b/>
+          <w:bCs/>
+          <w:sz w:val="24"/>
+          <w:szCs w:val="24"/>
+        </w:rPr>
+      </w:pPr>
+    </w:p>
+    <w:p>
+      <w:pPr>
+        <w:shd w:val="clear" w:color="auto" w:fill="000000" w:themeFill="text1"/>
+        <w:rPr>
           <w:sz w:val="24"/>
           <w:szCs w:val="24"/>
         </w:rPr>
@@ -2235,16 +3078,81 @@
           <w:sz w:val="24"/>
           <w:szCs w:val="24"/>
         </w:rPr>
-        <w:t>VDJ Comparative stacked bar charts.</w:t>
-      </w:r>
-    </w:p>
-    <w:p>
-      <w:pPr>
-        <w:rPr>
-          <w:sz w:val="24"/>
-          <w:szCs w:val="24"/>
-        </w:rPr>
-      </w:pPr>
+        <w:t>VDJ Comparative stacked bar charts</w:t>
+      </w:r>
+      <w:r>
+        <w:rPr>
+          <w:sz w:val="24"/>
+          <w:szCs w:val="24"/>
+        </w:rPr>
+        <w:t xml:space="preserve"> – “</w:t>
+      </w:r>
+      <w:proofErr w:type="spellStart"/>
+      <w:r>
+        <w:rPr>
+          <w:sz w:val="24"/>
+          <w:szCs w:val="24"/>
+        </w:rPr>
+        <w:t>VDJ_Comparative</w:t>
+      </w:r>
+      <w:proofErr w:type="spellEnd"/>
+      <w:r>
+        <w:rPr>
+          <w:sz w:val="24"/>
+          <w:szCs w:val="24"/>
+        </w:rPr>
+        <w:t>” folder in “Results”</w:t>
+      </w:r>
+    </w:p>
+    <w:p>
+      <w:pPr>
+        <w:shd w:val="clear" w:color="auto" w:fill="000000" w:themeFill="text1"/>
+        <w:rPr>
+          <w:sz w:val="24"/>
+          <w:szCs w:val="24"/>
+        </w:rPr>
+      </w:pPr>
+      <w:r>
+        <w:rPr>
+          <w:sz w:val="24"/>
+          <w:szCs w:val="24"/>
+        </w:rPr>
+        <w:drawing>
+          <wp:inline distT="0" distB="0" distL="0" distR="0" wp14:anchorId="046868C3" wp14:editId="3C98B014">
+            <wp:extent cx="5731510" cy="2707005"/>
+            <wp:effectExtent l="0" t="0" r="2540" b="0"/>
+            <wp:docPr id="8" name="Picture 8"/>
+            <wp:cNvGraphicFramePr>
+              <a:graphicFrameLocks xmlns:a="http://schemas.openxmlformats.org/drawingml/2006/main" noChangeAspect="1"/>
+            </wp:cNvGraphicFramePr>
+            <a:graphic xmlns:a="http://schemas.openxmlformats.org/drawingml/2006/main">
+              <a:graphicData uri="http://schemas.openxmlformats.org/drawingml/2006/picture">
+                <pic:pic xmlns:pic="http://schemas.openxmlformats.org/drawingml/2006/picture">
+                  <pic:nvPicPr>
+                    <pic:cNvPr id="1" name=""/>
+                    <pic:cNvPicPr/>
+                  </pic:nvPicPr>
+                  <pic:blipFill>
+                    <a:blip r:embed="rId21"/>
+                    <a:stretch>
+                      <a:fillRect/>
+                    </a:stretch>
+                  </pic:blipFill>
+                  <pic:spPr>
+                    <a:xfrm>
+                      <a:off x="0" y="0"/>
+                      <a:ext cx="5731510" cy="2707005"/>
+                    </a:xfrm>
+                    <a:prstGeom prst="rect">
+                      <a:avLst/>
+                    </a:prstGeom>
+                  </pic:spPr>
+                </pic:pic>
+              </a:graphicData>
+            </a:graphic>
+          </wp:inline>
+        </w:drawing>
+      </w:r>
     </w:p>
     <w:sectPr>
       <w:pgSz w:w="11906" w:h="16838"/>
@@ -2523,6 +3431,95 @@
     </w:lvl>
   </w:abstractNum>
   <w:abstractNum w:abstractNumId="3" w15:restartNumberingAfterBreak="0">
+    <w:nsid w:val="5CCE12FB"/>
+    <w:multiLevelType w:val="hybridMultilevel"/>
+    <w:tmpl w:val="6910041A"/>
+    <w:lvl w:ilvl="0" w:tplc="0409000F">
+      <w:start w:val="1"/>
+      <w:numFmt w:val="decimal"/>
+      <w:lvlText w:val="%1."/>
+      <w:lvlJc w:val="left"/>
+      <w:pPr>
+        <w:ind w:left="720" w:hanging="360"/>
+      </w:pPr>
+      <w:rPr>
+        <w:rFonts w:hint="default"/>
+      </w:rPr>
+    </w:lvl>
+    <w:lvl w:ilvl="1" w:tplc="04090019">
+      <w:start w:val="1"/>
+      <w:numFmt w:val="lowerLetter"/>
+      <w:lvlText w:val="%2."/>
+      <w:lvlJc w:val="left"/>
+      <w:pPr>
+        <w:ind w:left="1440" w:hanging="360"/>
+      </w:pPr>
+    </w:lvl>
+    <w:lvl w:ilvl="2" w:tplc="0409001B" w:tentative="1">
+      <w:start w:val="1"/>
+      <w:numFmt w:val="lowerRoman"/>
+      <w:lvlText w:val="%3."/>
+      <w:lvlJc w:val="right"/>
+      <w:pPr>
+        <w:ind w:left="2160" w:hanging="180"/>
+      </w:pPr>
+    </w:lvl>
+    <w:lvl w:ilvl="3" w:tplc="0409000F" w:tentative="1">
+      <w:start w:val="1"/>
+      <w:numFmt w:val="decimal"/>
+      <w:lvlText w:val="%4."/>
+      <w:lvlJc w:val="left"/>
+      <w:pPr>
+        <w:ind w:left="2880" w:hanging="360"/>
+      </w:pPr>
+    </w:lvl>
+    <w:lvl w:ilvl="4" w:tplc="04090019" w:tentative="1">
+      <w:start w:val="1"/>
+      <w:numFmt w:val="lowerLetter"/>
+      <w:lvlText w:val="%5."/>
+      <w:lvlJc w:val="left"/>
+      <w:pPr>
+        <w:ind w:left="3600" w:hanging="360"/>
+      </w:pPr>
+    </w:lvl>
+    <w:lvl w:ilvl="5" w:tplc="0409001B" w:tentative="1">
+      <w:start w:val="1"/>
+      <w:numFmt w:val="lowerRoman"/>
+      <w:lvlText w:val="%6."/>
+      <w:lvlJc w:val="right"/>
+      <w:pPr>
+        <w:ind w:left="4320" w:hanging="180"/>
+      </w:pPr>
+    </w:lvl>
+    <w:lvl w:ilvl="6" w:tplc="0409000F" w:tentative="1">
+      <w:start w:val="1"/>
+      <w:numFmt w:val="decimal"/>
+      <w:lvlText w:val="%7."/>
+      <w:lvlJc w:val="left"/>
+      <w:pPr>
+        <w:ind w:left="5040" w:hanging="360"/>
+      </w:pPr>
+    </w:lvl>
+    <w:lvl w:ilvl="7" w:tplc="04090019" w:tentative="1">
+      <w:start w:val="1"/>
+      <w:numFmt w:val="lowerLetter"/>
+      <w:lvlText w:val="%8."/>
+      <w:lvlJc w:val="left"/>
+      <w:pPr>
+        <w:ind w:left="5760" w:hanging="360"/>
+      </w:pPr>
+    </w:lvl>
+    <w:lvl w:ilvl="8" w:tplc="0409001B" w:tentative="1">
+      <w:start w:val="1"/>
+      <w:numFmt w:val="lowerRoman"/>
+      <w:lvlText w:val="%9."/>
+      <w:lvlJc w:val="right"/>
+      <w:pPr>
+        <w:ind w:left="6480" w:hanging="180"/>
+      </w:pPr>
+    </w:lvl>
+  </w:abstractNum>
+  <w:abstractNum w:abstractNumId="4" w15:restartNumberingAfterBreak="0">
     <w:nsid w:val="6F125D2F"/>
     <w:multiLevelType w:val="hybridMultilevel"/>
     <w:tmpl w:val="E116CA3C"/>
@@ -2635,7 +3632,7 @@
       </w:rPr>
     </w:lvl>
   </w:abstractNum>
-  <w:abstractNum w:abstractNumId="4" w15:restartNumberingAfterBreak="0">
+  <w:abstractNum w:abstractNumId="5" w15:restartNumberingAfterBreak="0">
     <w:nsid w:val="7F37342D"/>
     <w:multiLevelType w:val="hybridMultilevel"/>
     <w:tmpl w:val="DBBA05EE"/>
@@ -2752,16 +3749,19 @@
     <w:abstractNumId w:val="1"/>
   </w:num>
   <w:num w:numId="2">
-    <w:abstractNumId w:val="3"/>
+    <w:abstractNumId w:val="4"/>
   </w:num>
   <w:num w:numId="3">
     <w:abstractNumId w:val="2"/>
   </w:num>
   <w:num w:numId="4">
-    <w:abstractNumId w:val="4"/>
+    <w:abstractNumId w:val="5"/>
   </w:num>
   <w:num w:numId="5">
     <w:abstractNumId w:val="0"/>
+  </w:num>
+  <w:num w:numId="6">
+    <w:abstractNumId w:val="3"/>
   </w:num>
 </w:numbering>
 </file>
@@ -3168,6 +4168,7 @@
   <w:style w:type="character" w:default="1" w:styleId="DefaultParagraphFont">
     <w:name w:val="Default Paragraph Font"/>
     <w:uiPriority w:val="1"/>
+    <w:semiHidden/>
     <w:unhideWhenUsed/>
   </w:style>
   <w:style w:type="table" w:default="1" w:styleId="TableNormal">

</xml_diff>